<commit_message>
Build paper for 27d1d20563af93e812a10e436ad80684329cf56d
</commit_message>
<xml_diff>
--- a/outputs/paper.docx
+++ b/outputs/paper.docx
@@ -23,7 +23,7 @@
       <w:r>
         <w:t xml:space="preserve">In this tutorial we take you on the journey from continuous equations to their discrete matrix representations using the finite volume method for the Direct Current (DC) resistivity problem. These techniques are widely applicable across geophysical simulation types and have their parallels in finite element and finite difference. We show derivations visually, as you would on a whiteboard, and have provided an accompanying notebook to explore the numerical results using </w:t>
       </w:r>
-      <w:hyperlink w:history="1" r:id="rId5bfwuyzjqljjvm1epvwa6">
+      <w:hyperlink w:history="1" r:id="rIdtzst2pcchd1rnvc1qj5n7">
         <w:r>
           <w:rPr>
             <w:rStyle w:val="Hyperlink"/>
@@ -69,7 +69,7 @@
       <w:r>
         <w:t xml:space="preserve">) and is licensed under </w:t>
       </w:r>
-      <w:hyperlink w:history="1" r:id="rId61wrxw6mtpbbovdhkdxjm">
+      <w:hyperlink w:history="1" r:id="rIdondg80rohn7jdo3aavlbq">
         <w:r>
           <w:rPr>
             <w:rStyle w:val="Hyperlink"/>
@@ -103,7 +103,7 @@
         <w:t xml:space="preserve">. This physical property is often diagnostic in mineral exploration, geotechnical, environmental and hydrogeologic problems, where the target of interest has a significant electrical conductivity contrast from the background. In a DC resistivity survey, steady state currents are set up in the subsurface by injecting current through a positive electrode and completing the circuit with a return electrode (</w:t>
       </w:r>
       <w:r>
-        <w:t xml:space="preserve">Figure </w:t>
+        <w:t xml:space="preserve">Figure </w:t>
       </w:r>
       <w:r>
         <w:t xml:space="preserve">1</w:t>
@@ -194,7 +194,7 @@
         <w:t xml:space="preserve">The equations for DC resistivity are derived in (</w:t>
       </w:r>
       <w:r>
-        <w:t xml:space="preserve">Figure </w:t>
+        <w:t xml:space="preserve">Figure </w:t>
       </w:r>
       <w:r>
         <w:t xml:space="preserve">2</w:t>
@@ -318,7 +318,7 @@
       <w:r>
         <w:t xml:space="preserve">In this tutorial, we walk through setting up these first order equations in finite volume in three steps: (1) defining where the variables live on the mesh; (2) looking at a single cell to define the discrete divergence and the weak formulation; and (3) moving from a cell based view to the entire mesh to construct and solve the resulting matrix system. The notebooks included with this tutorial leverage the </w:t>
       </w:r>
-      <w:hyperlink w:history="1" r:id="rIdduhnux_2305lddeuwx-om">
+      <w:hyperlink w:history="1" r:id="rIdclwdoyjibp5mg9n-rmzqh">
         <w:r>
           <w:rPr>
             <w:rStyle w:val="Hyperlink"/>
@@ -807,7 +807,7 @@
         <w:t xml:space="preserve">In </w:t>
       </w:r>
       <w:r>
-        <w:t xml:space="preserve">Figure </w:t>
+        <w:t xml:space="preserve">Figure </w:t>
       </w:r>
       <w:r>
         <w:t xml:space="preserve">5</w:t>
@@ -1250,7 +1250,7 @@
       <w:r>
         <w:t xml:space="preserve">Associated notebooks are available on </w:t>
       </w:r>
-      <w:hyperlink w:history="1" r:id="rIdm7df50byvgn7bl9j4lnvl">
+      <w:hyperlink w:history="1" r:id="rIdoob7wvmls3y5b5zii6amy">
         <w:r>
           <w:rPr>
             <w:rStyle w:val="Hyperlink"/>
@@ -1261,7 +1261,7 @@
       <w:r>
         <w:t xml:space="preserve"> and can be run online with </w:t>
       </w:r>
-      <w:hyperlink w:history="1" r:id="rIdwq1aslv-galmise5gini3">
+      <w:hyperlink w:history="1" r:id="rId8lfvivihyz1acvbqhmdtb">
         <w:r>
           <w:rPr>
             <w:rStyle w:val="Hyperlink"/>
@@ -1277,7 +1277,7 @@
       <w:r>
         <w:t xml:space="preserve">All article content, except where otherwise noted (including republished material), is licensed under a Creative Commons Attribution 3.0 Unported License (CC BY-SA). See </w:t>
       </w:r>
-      <w:hyperlink w:history="1" r:id="rIdhwzpo1ovr3nzcvo_vmuvd">
+      <w:hyperlink w:history="1" r:id="rIduvzyylwnbo-cbfw8kaniq">
         <w:r>
           <w:rPr>
             <w:rStyle w:val="Hyperlink"/>
@@ -1327,7 +1327,7 @@
       <w:r>
         <w:t xml:space="preserve">(8), 703–706. </w:t>
       </w:r>
-      <w:hyperlink w:history="1" r:id="rId-pab0dvwia5k1w_8zvf0a">
+      <w:hyperlink w:history="1" r:id="rId2niu2pkhd9z6vbb_6tkph">
         <w:r>
           <w:rPr>
             <w:rStyle w:val="Hyperlink"/>

</xml_diff>